<commit_message>
Adds a bunch of fields. Adds icon, more tests.
Don't really need MailTemplateLayout since all we want is the navbar.
</commit_message>
<xml_diff>
--- a/tests/onegov/translator_directory/fixtures/template.docx
+++ b/tests/onegov/translator_directory/fixtures/template.docx
@@ -21,6 +21,7 @@
       </w:pPr>
       <w:r>
         <w:rPr/>
+        <w:t xml:space="preserve">{{ sender_initials }} </w:t>
       </w:r>
     </w:p>
     <w:p>
@@ -266,6 +267,24 @@
         <w:t>{{ greeting }} {{ translator_last_name }}</w:t>
       </w:r>
       <w:bookmarkEnd w:id="4"/>
+      <w:r>
+        <w:rPr/>
+        <w:t xml:space="preserve"> </w:t>
+      </w:r>
+      <w:r>
+        <w:rPr/>
+        <w:t>{{translator_date_of_decision}}</w:t>
+      </w:r>
+    </w:p>
+    <w:p>
+      <w:pPr>
+        <w:pStyle w:val="StandardNo"/>
+        <w:rPr/>
+      </w:pPr>
+      <w:r>
+        <w:rPr/>
+        <w:t>{{translator_admission}}</w:t>
+      </w:r>
     </w:p>
     <w:p>
       <w:pPr>

</xml_diff>

<commit_message>
Make some variables not dyamic, it's not required
</commit_message>
<xml_diff>
--- a/tests/onegov/translator_directory/fixtures/template.docx
+++ b/tests/onegov/translator_directory/fixtures/template.docx
@@ -21,7 +21,6 @@
       </w:pPr>
       <w:r>
         <w:rPr/>
-        <w:t xml:space="preserve">{{ sender_initials }} </w:t>
       </w:r>
     </w:p>
     <w:p>
@@ -33,10 +32,7 @@
         </w:rPr>
       </w:pPr>
       <w:r>
-        <w:rPr>
-          <w:b/>
-        </w:rPr>
-        <w:t>{{ email_or_letter }}</w:t>
+        <w:rPr/>
       </w:r>
     </w:p>
     <w:p>
@@ -184,7 +180,7 @@
       </w:pPr>
       <w:r>
         <w:rPr/>
-        <w:t>T direkt 041 {{ sender_phone_number }}</w:t>
+        <w:t>T direkt 041 123 45 67</w:t>
       </w:r>
     </w:p>
     <w:p>
@@ -198,13 +194,13 @@
         <w:rPr>
           <w:lang w:val="fr-CH"/>
         </w:rPr>
-        <w:t>{{ sender_email_prefix }}</w:t>
+        <w:t>john.doe</w:t>
       </w:r>
       <w:r>
         <w:rPr>
           <w:lang w:val="en-US"/>
         </w:rPr>
-        <w:t>@zg.ch</w:t>
+        <w:t>@org.ch</w:t>
       </w:r>
     </w:p>
     <w:p>
@@ -269,11 +265,7 @@
       <w:bookmarkEnd w:id="4"/>
       <w:r>
         <w:rPr/>
-        <w:t xml:space="preserve"> </w:t>
-      </w:r>
-      <w:r>
-        <w:rPr/>
-        <w:t>{{translator_date_of_decision}}</w:t>
+        <w:t xml:space="preserve"> {{translator_date_of_decision}}</w:t>
       </w:r>
     </w:p>
     <w:p>

</xml_diff>

<commit_message>
Make user values dynamic and fix some fields
</commit_message>
<xml_diff>
--- a/tests/onegov/translator_directory/fixtures/template.docx
+++ b/tests/onegov/translator_directory/fixtures/template.docx
@@ -21,6 +21,7 @@
       </w:pPr>
       <w:r>
         <w:rPr/>
+        <w:t xml:space="preserve">{{ sender_initials }} </w:t>
       </w:r>
     </w:p>
     <w:p>
@@ -32,7 +33,10 @@
         </w:rPr>
       </w:pPr>
       <w:r>
-        <w:rPr/>
+        <w:rPr>
+          <w:b/>
+        </w:rPr>
+        <w:t>{{ email_or_letter }}</w:t>
       </w:r>
     </w:p>
     <w:p>
@@ -180,7 +184,7 @@
       </w:pPr>
       <w:r>
         <w:rPr/>
-        <w:t>T direkt 041 123 45 67</w:t>
+        <w:t>T direkt 041 {{ sender_phone_number }}</w:t>
       </w:r>
     </w:p>
     <w:p>
@@ -194,13 +198,13 @@
         <w:rPr>
           <w:lang w:val="fr-CH"/>
         </w:rPr>
-        <w:t>john.doe</w:t>
+        <w:t>{{ sender_email_prefix }}</w:t>
       </w:r>
       <w:r>
         <w:rPr>
           <w:lang w:val="en-US"/>
         </w:rPr>
-        <w:t>@org.ch</w:t>
+        <w:t>@zg.ch</w:t>
       </w:r>
     </w:p>
     <w:p>
@@ -348,16 +352,7 @@
       </w:pPr>
       <w:r>
         <w:rPr/>
-      </w:r>
-    </w:p>
-    <w:p>
-      <w:pPr>
-        <w:pStyle w:val="Normal"/>
-        <w:jc w:val="both"/>
-        <w:rPr/>
-      </w:pPr>
-      <w:r>
-        <w:rPr/>
+        <w:t xml:space="preserve">{{sender_first_name}} {{sender_last_name}} </w:t>
       </w:r>
     </w:p>
     <w:sectPr>

</xml_diff>